<commit_message>
Json, doc and website updates
</commit_message>
<xml_diff>
--- a/Appendix/Minutes/CompiledMinutes.docx
+++ b/Appendix/Minutes/CompiledMinutes.docx
@@ -2564,13 +2564,7 @@
         <w:rPr>
           <w:b/>
         </w:rPr>
-        <w:t>R</w:t>
-      </w:r>
-      <w:r>
-        <w:rPr>
-          <w:b/>
-        </w:rPr>
-        <w:t>equirement 3 – Expert System – Half way complete</w:t>
+        <w:t>Requirement 3 – Expert System – Half way complete</w:t>
       </w:r>
     </w:p>
     <w:p>
@@ -3304,9 +3298,399 @@
       </w:pPr>
     </w:p>
     <w:p>
+      <w:pPr>
+        <w:jc w:val="center"/>
+        <w:rPr>
+          <w:b/>
+        </w:rPr>
+      </w:pPr>
+    </w:p>
+    <w:p>
+      <w:pPr>
+        <w:jc w:val="center"/>
+        <w:rPr>
+          <w:b/>
+        </w:rPr>
+      </w:pPr>
+    </w:p>
+    <w:p>
+      <w:pPr>
+        <w:jc w:val="center"/>
+        <w:rPr>
+          <w:b/>
+        </w:rPr>
+      </w:pPr>
+    </w:p>
+    <w:p>
+      <w:pPr>
+        <w:jc w:val="center"/>
+        <w:rPr>
+          <w:b/>
+        </w:rPr>
+      </w:pPr>
+    </w:p>
+    <w:p>
+      <w:pPr>
+        <w:jc w:val="center"/>
+        <w:rPr>
+          <w:b/>
+        </w:rPr>
+      </w:pPr>
+    </w:p>
+    <w:p>
+      <w:pPr>
+        <w:jc w:val="center"/>
+        <w:rPr>
+          <w:b/>
+        </w:rPr>
+      </w:pPr>
+    </w:p>
+    <w:p>
+      <w:pPr>
+        <w:jc w:val="center"/>
+        <w:rPr>
+          <w:b/>
+        </w:rPr>
+      </w:pPr>
+    </w:p>
+    <w:p>
+      <w:pPr>
+        <w:jc w:val="center"/>
+        <w:rPr>
+          <w:b/>
+        </w:rPr>
+      </w:pPr>
+    </w:p>
+    <w:p>
+      <w:pPr>
+        <w:jc w:val="center"/>
+        <w:rPr>
+          <w:b/>
+        </w:rPr>
+      </w:pPr>
+    </w:p>
+    <w:p>
+      <w:pPr>
+        <w:jc w:val="center"/>
+        <w:rPr>
+          <w:sz w:val="28"/>
+          <w:szCs w:val="28"/>
+        </w:rPr>
+      </w:pPr>
+      <w:r>
+        <w:rPr>
+          <w:sz w:val="28"/>
+          <w:szCs w:val="28"/>
+        </w:rPr>
+        <w:t>Minutes</w:t>
+      </w:r>
+      <w:r>
+        <w:rPr>
+          <w:sz w:val="28"/>
+          <w:szCs w:val="28"/>
+        </w:rPr>
+        <w:t xml:space="preserve"> Doc - 29</w:t>
+      </w:r>
+      <w:r>
+        <w:rPr>
+          <w:sz w:val="28"/>
+          <w:szCs w:val="28"/>
+        </w:rPr>
+        <w:t>/09/2014</w:t>
+      </w:r>
+      <w:r>
+        <w:rPr>
+          <w:sz w:val="28"/>
+          <w:szCs w:val="28"/>
+        </w:rPr>
+        <w:t xml:space="preserve"> (9am – 5pm) – Industrial Team Project</w:t>
+      </w:r>
+    </w:p>
+    <w:p>
+      <w:pPr>
+        <w:rPr>
+          <w:b/>
+        </w:rPr>
+      </w:pPr>
+      <w:r>
+        <w:rPr>
+          <w:b/>
+        </w:rPr>
+        <w:t xml:space="preserve">Members </w:t>
+      </w:r>
+      <w:proofErr w:type="gramStart"/>
+      <w:r>
+        <w:rPr>
+          <w:b/>
+        </w:rPr>
+        <w:t>In</w:t>
+      </w:r>
+      <w:proofErr w:type="gramEnd"/>
+      <w:r>
+        <w:rPr>
+          <w:b/>
+        </w:rPr>
+        <w:t xml:space="preserve"> Attendance:</w:t>
+      </w:r>
+    </w:p>
+    <w:p>
+      <w:pPr>
+        <w:pStyle w:val="ListParagraph"/>
+        <w:numPr>
+          <w:ilvl w:val="0"/>
+          <w:numId w:val="1"/>
+        </w:numPr>
+      </w:pPr>
+      <w:r>
+        <w:t>Kari McMahon – Full time</w:t>
+      </w:r>
+    </w:p>
+    <w:p>
+      <w:pPr>
+        <w:pStyle w:val="ListParagraph"/>
+        <w:numPr>
+          <w:ilvl w:val="0"/>
+          <w:numId w:val="1"/>
+        </w:numPr>
+      </w:pPr>
+      <w:r>
+        <w:t>Mark Goddard – Full time</w:t>
+      </w:r>
+    </w:p>
+    <w:p>
+      <w:pPr>
+        <w:pStyle w:val="ListParagraph"/>
+        <w:numPr>
+          <w:ilvl w:val="0"/>
+          <w:numId w:val="1"/>
+        </w:numPr>
+      </w:pPr>
+      <w:r>
+        <w:t>Ewan Mount – Full time</w:t>
+      </w:r>
+    </w:p>
+    <w:p>
+      <w:pPr>
+        <w:pStyle w:val="ListParagraph"/>
+        <w:numPr>
+          <w:ilvl w:val="0"/>
+          <w:numId w:val="1"/>
+        </w:numPr>
+      </w:pPr>
+      <w:proofErr w:type="spellStart"/>
+      <w:r>
+        <w:t>Zhihua</w:t>
+      </w:r>
+      <w:proofErr w:type="spellEnd"/>
+      <w:r>
+        <w:t xml:space="preserve"> Liu – Client meeting + managerial meeting.</w:t>
+      </w:r>
+    </w:p>
+    <w:p>
+      <w:pPr>
+        <w:rPr>
+          <w:b/>
+        </w:rPr>
+      </w:pPr>
+      <w:r>
+        <w:rPr>
+          <w:b/>
+        </w:rPr>
+        <w:t>Summary of meeting:</w:t>
+      </w:r>
+    </w:p>
+    <w:p>
+      <w:r>
+        <w:t xml:space="preserve">At the start of the day we had a meeting with the client who seemed to like what we had shown and did not ask for any changes apart from a note on the searching and the </w:t>
+      </w:r>
+      <w:proofErr w:type="spellStart"/>
+      <w:r>
+        <w:t>gridview</w:t>
+      </w:r>
+      <w:proofErr w:type="spellEnd"/>
+      <w:r>
+        <w:t xml:space="preserve"> linking to the further information. During the day Ewan is still working on the expert system and over the weekend Kari implemented a basic search bar to show the client on Monday so Robert was now placing his search code into and working on the client from the feedback. Today we had a few technical hiccups with blobs in the database causing the application to occasionally crash and Mark was fixing an issue with the change from </w:t>
+      </w:r>
+      <w:proofErr w:type="spellStart"/>
+      <w:r>
+        <w:t>drawables</w:t>
+      </w:r>
+      <w:proofErr w:type="spellEnd"/>
+      <w:r>
+        <w:t xml:space="preserve"> to blobs in the application. Robert attended the presentation workshop and Kari had to make some changes to web page and </w:t>
+      </w:r>
+      <w:proofErr w:type="spellStart"/>
+      <w:proofErr w:type="gramStart"/>
+      <w:r>
+        <w:t>php</w:t>
+      </w:r>
+      <w:proofErr w:type="spellEnd"/>
+      <w:r>
+        <w:t xml:space="preserve">  pages</w:t>
+      </w:r>
+      <w:proofErr w:type="gramEnd"/>
+      <w:r>
+        <w:t xml:space="preserve"> based on signing the user in.</w:t>
+      </w:r>
+    </w:p>
+    <w:p>
+      <w:pPr>
+        <w:rPr>
+          <w:b/>
+        </w:rPr>
+      </w:pPr>
+      <w:r>
+        <w:rPr>
+          <w:b/>
+        </w:rPr>
+        <w:t xml:space="preserve">What has been </w:t>
+      </w:r>
+      <w:proofErr w:type="gramStart"/>
+      <w:r>
+        <w:rPr>
+          <w:b/>
+        </w:rPr>
+        <w:t>done:</w:t>
+      </w:r>
+      <w:proofErr w:type="gramEnd"/>
+    </w:p>
+    <w:p>
+      <w:pPr>
+        <w:pStyle w:val="ListParagraph"/>
+        <w:numPr>
+          <w:ilvl w:val="0"/>
+          <w:numId w:val="6"/>
+        </w:numPr>
+        <w:rPr>
+          <w:b/>
+        </w:rPr>
+      </w:pPr>
+      <w:r>
+        <w:t>Kari updated documentation and webpages. Kari is now looking into syncing</w:t>
+      </w:r>
+    </w:p>
+    <w:p>
+      <w:pPr>
+        <w:pStyle w:val="ListParagraph"/>
+        <w:numPr>
+          <w:ilvl w:val="0"/>
+          <w:numId w:val="6"/>
+        </w:numPr>
+        <w:rPr>
+          <w:b/>
+        </w:rPr>
+      </w:pPr>
+      <w:r>
+        <w:t>Mark finished the blobs in the app and started looking at syncing</w:t>
+      </w:r>
+    </w:p>
+    <w:p>
+      <w:pPr>
+        <w:rPr>
+          <w:b/>
+        </w:rPr>
+      </w:pPr>
+      <w:r>
+        <w:rPr>
+          <w:b/>
+        </w:rPr>
+        <w:t>Tasks:</w:t>
+      </w:r>
+    </w:p>
+    <w:p>
+      <w:pPr>
+        <w:pStyle w:val="ListParagraph"/>
+        <w:numPr>
+          <w:ilvl w:val="0"/>
+          <w:numId w:val="2"/>
+        </w:numPr>
+        <w:rPr>
+          <w:b/>
+        </w:rPr>
+      </w:pPr>
+      <w:r>
+        <w:t>Mark is working on syncing</w:t>
+      </w:r>
       <w:bookmarkStart w:id="0" w:name="_GoBack"/>
       <w:bookmarkEnd w:id="0"/>
     </w:p>
+    <w:p>
+      <w:pPr>
+        <w:pStyle w:val="ListParagraph"/>
+        <w:numPr>
+          <w:ilvl w:val="0"/>
+          <w:numId w:val="2"/>
+        </w:numPr>
+        <w:rPr>
+          <w:b/>
+        </w:rPr>
+      </w:pPr>
+      <w:r>
+        <w:t>Kari is working on syncing and documentation.</w:t>
+      </w:r>
+    </w:p>
+    <w:p>
+      <w:pPr>
+        <w:pStyle w:val="ListParagraph"/>
+        <w:numPr>
+          <w:ilvl w:val="0"/>
+          <w:numId w:val="2"/>
+        </w:numPr>
+        <w:rPr>
+          <w:b/>
+        </w:rPr>
+      </w:pPr>
+      <w:r>
+        <w:t>Ewan is working on system</w:t>
+      </w:r>
+    </w:p>
+    <w:p>
+      <w:pPr>
+        <w:pStyle w:val="ListParagraph"/>
+        <w:numPr>
+          <w:ilvl w:val="0"/>
+          <w:numId w:val="2"/>
+        </w:numPr>
+        <w:rPr>
+          <w:b/>
+        </w:rPr>
+      </w:pPr>
+      <w:r>
+        <w:t>Robert is working on search.</w:t>
+      </w:r>
+    </w:p>
+    <w:p>
+      <w:pPr>
+        <w:rPr>
+          <w:b/>
+        </w:rPr>
+      </w:pPr>
+      <w:r>
+        <w:rPr>
+          <w:b/>
+        </w:rPr>
+        <w:t>Next Meeting:</w:t>
+      </w:r>
+    </w:p>
+    <w:p>
+      <w:pPr>
+        <w:rPr>
+          <w:b/>
+        </w:rPr>
+      </w:pPr>
+      <w:r>
+        <w:t>Tuesday – 9am</w:t>
+      </w:r>
+    </w:p>
+    <w:p>
+      <w:pPr>
+        <w:jc w:val="center"/>
+        <w:rPr>
+          <w:b/>
+        </w:rPr>
+      </w:pPr>
+    </w:p>
+    <w:p/>
     <w:p>
       <w:pPr>
         <w:rPr>

</xml_diff>